<commit_message>
high parameters for color jittering
</commit_message>
<xml_diff>
--- a/results_domain_shift.docx
+++ b/results_domain_shift.docx
@@ -322,6 +322,13 @@
         </w:rPr>
         <w:t>, code 00001</w:t>
       </w:r>
+      <w:r>
+        <w:rPr>
+          <w:b/>
+          <w:bCs/>
+        </w:rPr>
+        <w:t xml:space="preserve"> </w:t>
+      </w:r>
     </w:p>
     <w:p>
       <w:pPr>
@@ -330,6 +337,120 @@
           <w:bCs/>
         </w:rPr>
       </w:pPr>
+      <w:proofErr w:type="spellStart"/>
+      <w:r>
+        <w:rPr>
+          <w:b/>
+          <w:bCs/>
+        </w:rPr>
+        <w:t>brightness</w:t>
+      </w:r>
+      <w:proofErr w:type="spellEnd"/>
+      <w:r>
+        <w:rPr>
+          <w:b/>
+          <w:bCs/>
+        </w:rPr>
+        <w:t>=0.</w:t>
+      </w:r>
+      <w:r>
+        <w:rPr>
+          <w:b/>
+          <w:bCs/>
+        </w:rPr>
+        <w:t>2</w:t>
+      </w:r>
+      <w:r>
+        <w:rPr>
+          <w:b/>
+          <w:bCs/>
+        </w:rPr>
+        <w:t xml:space="preserve">, </w:t>
+      </w:r>
+      <w:proofErr w:type="spellStart"/>
+      <w:r>
+        <w:rPr>
+          <w:b/>
+          <w:bCs/>
+        </w:rPr>
+        <w:t>contrast</w:t>
+      </w:r>
+      <w:proofErr w:type="spellEnd"/>
+      <w:r>
+        <w:rPr>
+          <w:b/>
+          <w:bCs/>
+        </w:rPr>
+        <w:t>=0.</w:t>
+      </w:r>
+      <w:r>
+        <w:rPr>
+          <w:b/>
+          <w:bCs/>
+        </w:rPr>
+        <w:t>2</w:t>
+      </w:r>
+      <w:r>
+        <w:rPr>
+          <w:b/>
+          <w:bCs/>
+        </w:rPr>
+        <w:t xml:space="preserve">, </w:t>
+      </w:r>
+      <w:proofErr w:type="spellStart"/>
+      <w:r>
+        <w:rPr>
+          <w:b/>
+          <w:bCs/>
+        </w:rPr>
+        <w:t>saturation</w:t>
+      </w:r>
+      <w:proofErr w:type="spellEnd"/>
+      <w:r>
+        <w:rPr>
+          <w:b/>
+          <w:bCs/>
+        </w:rPr>
+        <w:t>=0.</w:t>
+      </w:r>
+      <w:r>
+        <w:rPr>
+          <w:b/>
+          <w:bCs/>
+        </w:rPr>
+        <w:t>2</w:t>
+      </w:r>
+      <w:r>
+        <w:rPr>
+          <w:b/>
+          <w:bCs/>
+        </w:rPr>
+        <w:t xml:space="preserve">, </w:t>
+      </w:r>
+      <w:proofErr w:type="spellStart"/>
+      <w:r>
+        <w:rPr>
+          <w:b/>
+          <w:bCs/>
+        </w:rPr>
+        <w:t>hue</w:t>
+      </w:r>
+      <w:proofErr w:type="spellEnd"/>
+      <w:r>
+        <w:rPr>
+          <w:b/>
+          <w:bCs/>
+        </w:rPr>
+        <w:t>=0.1</w:t>
+      </w:r>
+    </w:p>
+    <w:p>
+      <w:pPr>
+        <w:rPr>
+          <w:b/>
+          <w:bCs/>
+        </w:rPr>
+      </w:pPr>
       <w:r>
         <w:rPr>
           <w:b/>
@@ -494,6 +615,7 @@
     </w:p>
     <w:p>
       <w:r>
+        <w:lastRenderedPageBreak/>
         <w:t xml:space="preserve">FPS </w:t>
       </w:r>
       <w:proofErr w:type="spellStart"/>
@@ -507,7 +629,334 @@
     </w:p>
     <w:p>
       <w:r>
-        <w:lastRenderedPageBreak/>
+        <w:t xml:space="preserve">Total </w:t>
+      </w:r>
+      <w:proofErr w:type="spellStart"/>
+      <w:r>
+        <w:t>FLOPs</w:t>
+      </w:r>
+      <w:proofErr w:type="spellEnd"/>
+      <w:r>
+        <w:t xml:space="preserve">: 25.78 </w:t>
+      </w:r>
+      <w:proofErr w:type="spellStart"/>
+      <w:r>
+        <w:t>GFLOPs</w:t>
+      </w:r>
+      <w:proofErr w:type="spellEnd"/>
+    </w:p>
+    <w:p/>
+    <w:p/>
+    <w:p>
+      <w:pPr>
+        <w:rPr>
+          <w:b/>
+          <w:bCs/>
+        </w:rPr>
+      </w:pPr>
+      <w:r>
+        <w:rPr>
+          <w:b/>
+          <w:bCs/>
+        </w:rPr>
+        <w:t xml:space="preserve">Color jitter </w:t>
+      </w:r>
+      <w:proofErr w:type="spellStart"/>
+      <w:r>
+        <w:rPr>
+          <w:b/>
+          <w:bCs/>
+        </w:rPr>
+        <w:t>augmentation</w:t>
+      </w:r>
+      <w:proofErr w:type="spellEnd"/>
+      <w:r>
+        <w:rPr>
+          <w:b/>
+          <w:bCs/>
+        </w:rPr>
+        <w:t xml:space="preserve">, code 00001 </w:t>
+      </w:r>
+      <w:r>
+        <w:rPr>
+          <w:b/>
+          <w:bCs/>
+        </w:rPr>
+        <w:t xml:space="preserve">(high </w:t>
+      </w:r>
+      <w:proofErr w:type="spellStart"/>
+      <w:r>
+        <w:rPr>
+          <w:b/>
+          <w:bCs/>
+        </w:rPr>
+        <w:t>parameters</w:t>
+      </w:r>
+      <w:proofErr w:type="spellEnd"/>
+      <w:r>
+        <w:rPr>
+          <w:b/>
+          <w:bCs/>
+        </w:rPr>
+        <w:t>)</w:t>
+      </w:r>
+    </w:p>
+    <w:p>
+      <w:pPr>
+        <w:rPr>
+          <w:b/>
+          <w:bCs/>
+        </w:rPr>
+      </w:pPr>
+      <w:proofErr w:type="spellStart"/>
+      <w:r>
+        <w:rPr>
+          <w:b/>
+          <w:bCs/>
+        </w:rPr>
+        <w:t>brightness</w:t>
+      </w:r>
+      <w:proofErr w:type="spellEnd"/>
+      <w:r>
+        <w:rPr>
+          <w:b/>
+          <w:bCs/>
+        </w:rPr>
+        <w:t xml:space="preserve">=0.4, </w:t>
+      </w:r>
+      <w:proofErr w:type="spellStart"/>
+      <w:r>
+        <w:rPr>
+          <w:b/>
+          <w:bCs/>
+        </w:rPr>
+        <w:t>contrast</w:t>
+      </w:r>
+      <w:proofErr w:type="spellEnd"/>
+      <w:r>
+        <w:rPr>
+          <w:b/>
+          <w:bCs/>
+        </w:rPr>
+        <w:t xml:space="preserve">=0.4, </w:t>
+      </w:r>
+      <w:proofErr w:type="spellStart"/>
+      <w:r>
+        <w:rPr>
+          <w:b/>
+          <w:bCs/>
+        </w:rPr>
+        <w:t>saturation</w:t>
+      </w:r>
+      <w:proofErr w:type="spellEnd"/>
+      <w:r>
+        <w:rPr>
+          <w:b/>
+          <w:bCs/>
+        </w:rPr>
+        <w:t xml:space="preserve">=0.3, </w:t>
+      </w:r>
+      <w:proofErr w:type="spellStart"/>
+      <w:r>
+        <w:rPr>
+          <w:b/>
+          <w:bCs/>
+        </w:rPr>
+        <w:t>hue</w:t>
+      </w:r>
+      <w:proofErr w:type="spellEnd"/>
+      <w:r>
+        <w:rPr>
+          <w:b/>
+          <w:bCs/>
+        </w:rPr>
+        <w:t>=0.1</w:t>
+      </w:r>
+    </w:p>
+    <w:p>
+      <w:pPr>
+        <w:rPr>
+          <w:b/>
+          <w:bCs/>
+        </w:rPr>
+      </w:pPr>
+      <w:r>
+        <w:rPr>
+          <w:b/>
+          <w:bCs/>
+        </w:rPr>
+        <w:t xml:space="preserve">Evaluation complete on </w:t>
+      </w:r>
+      <w:proofErr w:type="spellStart"/>
+      <w:r>
+        <w:rPr>
+          <w:b/>
+          <w:bCs/>
+        </w:rPr>
+        <w:t>BiseNet</w:t>
+      </w:r>
+      <w:proofErr w:type="spellEnd"/>
+      <w:r>
+        <w:rPr>
+          <w:b/>
+          <w:bCs/>
+        </w:rPr>
+        <w:t xml:space="preserve"> with 20 </w:t>
+      </w:r>
+      <w:proofErr w:type="spellStart"/>
+      <w:r>
+        <w:rPr>
+          <w:b/>
+          <w:bCs/>
+        </w:rPr>
+        <w:t>epochs</w:t>
+      </w:r>
+      <w:proofErr w:type="spellEnd"/>
+      <w:r>
+        <w:rPr>
+          <w:b/>
+          <w:bCs/>
+        </w:rPr>
+        <w:t xml:space="preserve">, 2 batch size, and </w:t>
+      </w:r>
+      <w:proofErr w:type="spellStart"/>
+      <w:r>
+        <w:rPr>
+          <w:b/>
+          <w:bCs/>
+        </w:rPr>
+        <w:t>balanced</w:t>
+      </w:r>
+      <w:proofErr w:type="spellEnd"/>
+      <w:r>
+        <w:rPr>
+          <w:b/>
+          <w:bCs/>
+        </w:rPr>
+        <w:t>=False.</w:t>
+      </w:r>
+    </w:p>
+    <w:p/>
+    <w:p>
+      <w:r>
+        <w:t xml:space="preserve">Pixel </w:t>
+      </w:r>
+      <w:proofErr w:type="spellStart"/>
+      <w:r>
+        <w:t>Accuracy</w:t>
+      </w:r>
+      <w:proofErr w:type="spellEnd"/>
+      <w:r>
+        <w:t>: 29.70%</w:t>
+      </w:r>
+    </w:p>
+    <w:p>
+      <w:r>
+        <w:t xml:space="preserve">Per-class </w:t>
+      </w:r>
+      <w:proofErr w:type="spellStart"/>
+      <w:r>
+        <w:t>IoU</w:t>
+      </w:r>
+      <w:proofErr w:type="spellEnd"/>
+      <w:r>
+        <w:t>: [7.22155234e-02 1.73557777e-03 4.09620002e-01 5.14505116e-02</w:t>
+      </w:r>
+    </w:p>
+    <w:p>
+      <w:r>
+        <w:t xml:space="preserve"> 2.25054754e-02 5.99266227e-02 1.41307183e-02 3.45746849e-02</w:t>
+      </w:r>
+    </w:p>
+    <w:p>
+      <w:r>
+        <w:t xml:space="preserve"> 3.90916234e-01 2.66719764e-02 6.61736350e-01 9.98657917e-02</w:t>
+      </w:r>
+    </w:p>
+    <w:p>
+      <w:r>
+        <w:t xml:space="preserve"> 2.04344934e-04 2.22118010e-01 8.25625837e-03 2.48909767e-03</w:t>
+      </w:r>
+    </w:p>
+    <w:p>
+      <w:r>
+        <w:t xml:space="preserve"> 8.05309030e-03 0.00000000e+00 0.00000000e+00]</w:t>
+      </w:r>
+    </w:p>
+    <w:p>
+      <w:r>
+        <w:t xml:space="preserve">Mean </w:t>
+      </w:r>
+      <w:proofErr w:type="spellStart"/>
+      <w:r>
+        <w:t>IoU</w:t>
+      </w:r>
+      <w:proofErr w:type="spellEnd"/>
+      <w:r>
+        <w:t>: 0.10981422473326634</w:t>
+      </w:r>
+    </w:p>
+    <w:p>
+      <w:r>
+        <w:t xml:space="preserve">Mean </w:t>
+      </w:r>
+      <w:proofErr w:type="spellStart"/>
+      <w:r>
+        <w:t>Latency</w:t>
+      </w:r>
+      <w:proofErr w:type="spellEnd"/>
+      <w:r>
+        <w:t xml:space="preserve">: 470.21 </w:t>
+      </w:r>
+      <w:proofErr w:type="spellStart"/>
+      <w:r>
+        <w:t>ms</w:t>
+      </w:r>
+      <w:proofErr w:type="spellEnd"/>
+    </w:p>
+    <w:p>
+      <w:proofErr w:type="spellStart"/>
+      <w:r>
+        <w:t>Latency</w:t>
+      </w:r>
+      <w:proofErr w:type="spellEnd"/>
+      <w:r>
+        <w:t xml:space="preserve"> </w:t>
+      </w:r>
+      <w:proofErr w:type="spellStart"/>
+      <w:r>
+        <w:t>Std</w:t>
+      </w:r>
+      <w:proofErr w:type="spellEnd"/>
+      <w:r>
+        <w:t xml:space="preserve"> Dev: 95.88 </w:t>
+      </w:r>
+      <w:proofErr w:type="spellStart"/>
+      <w:r>
+        <w:t>ms</w:t>
+      </w:r>
+      <w:proofErr w:type="spellEnd"/>
+    </w:p>
+    <w:p>
+      <w:r>
+        <w:t>Mean FPS: 2.19</w:t>
+      </w:r>
+    </w:p>
+    <w:p>
+      <w:r>
+        <w:t xml:space="preserve">FPS </w:t>
+      </w:r>
+      <w:proofErr w:type="spellStart"/>
+      <w:r>
+        <w:t>Std</w:t>
+      </w:r>
+      <w:proofErr w:type="spellEnd"/>
+      <w:r>
+        <w:t xml:space="preserve"> Dev: 0.33</w:t>
+      </w:r>
+    </w:p>
+    <w:p>
+      <w:r>
         <w:t xml:space="preserve">Total </w:t>
       </w:r>
       <w:proofErr w:type="spellStart"/>
@@ -527,6 +976,7 @@
     <w:p/>
     <w:p/>
     <w:p/>
+    <w:p/>
     <w:p>
       <w:pPr>
         <w:rPr>
@@ -671,6 +1121,7 @@
     </w:p>
     <w:p>
       <w:r>
+        <w:lastRenderedPageBreak/>
         <w:t xml:space="preserve">Mean </w:t>
       </w:r>
       <w:proofErr w:type="spellStart"/>
@@ -972,182 +1423,182 @@
     </w:p>
     <w:p>
       <w:r>
+        <w:t xml:space="preserve">Total </w:t>
+      </w:r>
+      <w:proofErr w:type="spellStart"/>
+      <w:r>
+        <w:t>FLOPs</w:t>
+      </w:r>
+      <w:proofErr w:type="spellEnd"/>
+      <w:r>
+        <w:t xml:space="preserve">: 25.78 </w:t>
+      </w:r>
+      <w:proofErr w:type="spellStart"/>
+      <w:r>
+        <w:t>GFLOPs</w:t>
+      </w:r>
+      <w:proofErr w:type="spellEnd"/>
+    </w:p>
+    <w:p/>
+    <w:p>
+      <w:pPr>
+        <w:rPr>
+          <w:b/>
+          <w:bCs/>
+        </w:rPr>
+      </w:pPr>
+      <w:r>
+        <w:rPr>
+          <w:b/>
+          <w:bCs/>
+        </w:rPr>
+        <w:t>Code 10000</w:t>
+      </w:r>
+    </w:p>
+    <w:p>
+      <w:pPr>
+        <w:rPr>
+          <w:b/>
+          <w:bCs/>
+        </w:rPr>
+      </w:pPr>
+      <w:r>
+        <w:rPr>
+          <w:b/>
+          <w:bCs/>
+        </w:rPr>
+        <w:t xml:space="preserve">Evaluation complete on </w:t>
+      </w:r>
+      <w:proofErr w:type="spellStart"/>
+      <w:r>
+        <w:rPr>
+          <w:b/>
+          <w:bCs/>
+        </w:rPr>
+        <w:t>BiseNet</w:t>
+      </w:r>
+      <w:proofErr w:type="spellEnd"/>
+      <w:r>
+        <w:rPr>
+          <w:b/>
+          <w:bCs/>
+        </w:rPr>
+        <w:t xml:space="preserve"> with 20 </w:t>
+      </w:r>
+      <w:proofErr w:type="spellStart"/>
+      <w:r>
+        <w:rPr>
+          <w:b/>
+          <w:bCs/>
+        </w:rPr>
+        <w:t>epochs</w:t>
+      </w:r>
+      <w:proofErr w:type="spellEnd"/>
+      <w:r>
+        <w:rPr>
+          <w:b/>
+          <w:bCs/>
+        </w:rPr>
+        <w:t xml:space="preserve">, 2 batch size, and </w:t>
+      </w:r>
+      <w:proofErr w:type="spellStart"/>
+      <w:r>
+        <w:rPr>
+          <w:b/>
+          <w:bCs/>
+        </w:rPr>
+        <w:t>balanced</w:t>
+      </w:r>
+      <w:proofErr w:type="spellEnd"/>
+      <w:r>
+        <w:rPr>
+          <w:b/>
+          <w:bCs/>
+        </w:rPr>
+        <w:t>=False.</w:t>
+      </w:r>
+    </w:p>
+    <w:p>
+      <w:r>
+        <w:t xml:space="preserve">Pixel </w:t>
+      </w:r>
+      <w:proofErr w:type="spellStart"/>
+      <w:r>
+        <w:t>Accuracy</w:t>
+      </w:r>
+      <w:proofErr w:type="spellEnd"/>
+      <w:r>
+        <w:t>: 29.70%</w:t>
+      </w:r>
+    </w:p>
+    <w:p>
+      <w:r>
+        <w:t xml:space="preserve">Per-class </w:t>
+      </w:r>
+      <w:proofErr w:type="spellStart"/>
+      <w:r>
+        <w:t>IoU</w:t>
+      </w:r>
+      <w:proofErr w:type="spellEnd"/>
+      <w:r>
+        <w:t>: [7.22155234e-02 1.73557777e-03 4.09620002e-01 5.14505116e-02</w:t>
+      </w:r>
+    </w:p>
+    <w:p>
+      <w:r>
+        <w:t xml:space="preserve"> 2.25054754e-02 5.99266227e-02 1.41307183e-02 3.45746849e-02</w:t>
+      </w:r>
+    </w:p>
+    <w:p>
+      <w:r>
+        <w:t xml:space="preserve"> 3.90916234e-01 2.66719764e-02 6.61736350e-01 9.98657917e-02</w:t>
+      </w:r>
+    </w:p>
+    <w:p>
+      <w:r>
+        <w:t xml:space="preserve"> 2.04344934e-04 2.22118010e-01 8.25625837e-03 2.48909767e-03</w:t>
+      </w:r>
+    </w:p>
+    <w:p>
+      <w:r>
+        <w:t xml:space="preserve"> 8.05309030e-03 0.00000000e+00 0.00000000e+00]</w:t>
+      </w:r>
+    </w:p>
+    <w:p>
+      <w:r>
+        <w:t xml:space="preserve">Mean </w:t>
+      </w:r>
+      <w:proofErr w:type="spellStart"/>
+      <w:r>
+        <w:t>IoU</w:t>
+      </w:r>
+      <w:proofErr w:type="spellEnd"/>
+      <w:r>
+        <w:t>: 0.10981422473326634</w:t>
+      </w:r>
+    </w:p>
+    <w:p>
+      <w:r>
+        <w:t xml:space="preserve">Mean </w:t>
+      </w:r>
+      <w:proofErr w:type="spellStart"/>
+      <w:r>
+        <w:t>Latency</w:t>
+      </w:r>
+      <w:proofErr w:type="spellEnd"/>
+      <w:r>
+        <w:t xml:space="preserve">: 470.21 </w:t>
+      </w:r>
+      <w:proofErr w:type="spellStart"/>
+      <w:r>
+        <w:t>ms</w:t>
+      </w:r>
+      <w:proofErr w:type="spellEnd"/>
+    </w:p>
+    <w:p>
+      <w:proofErr w:type="spellStart"/>
+      <w:r>
         <w:lastRenderedPageBreak/>
-        <w:t xml:space="preserve">Total </w:t>
-      </w:r>
-      <w:proofErr w:type="spellStart"/>
-      <w:r>
-        <w:t>FLOPs</w:t>
-      </w:r>
-      <w:proofErr w:type="spellEnd"/>
-      <w:r>
-        <w:t xml:space="preserve">: 25.78 </w:t>
-      </w:r>
-      <w:proofErr w:type="spellStart"/>
-      <w:r>
-        <w:t>GFLOPs</w:t>
-      </w:r>
-      <w:proofErr w:type="spellEnd"/>
-    </w:p>
-    <w:p/>
-    <w:p>
-      <w:pPr>
-        <w:rPr>
-          <w:b/>
-          <w:bCs/>
-        </w:rPr>
-      </w:pPr>
-      <w:r>
-        <w:rPr>
-          <w:b/>
-          <w:bCs/>
-        </w:rPr>
-        <w:t>Code 10000</w:t>
-      </w:r>
-    </w:p>
-    <w:p>
-      <w:pPr>
-        <w:rPr>
-          <w:b/>
-          <w:bCs/>
-        </w:rPr>
-      </w:pPr>
-      <w:r>
-        <w:rPr>
-          <w:b/>
-          <w:bCs/>
-        </w:rPr>
-        <w:t xml:space="preserve">Evaluation complete on </w:t>
-      </w:r>
-      <w:proofErr w:type="spellStart"/>
-      <w:r>
-        <w:rPr>
-          <w:b/>
-          <w:bCs/>
-        </w:rPr>
-        <w:t>BiseNet</w:t>
-      </w:r>
-      <w:proofErr w:type="spellEnd"/>
-      <w:r>
-        <w:rPr>
-          <w:b/>
-          <w:bCs/>
-        </w:rPr>
-        <w:t xml:space="preserve"> with 20 </w:t>
-      </w:r>
-      <w:proofErr w:type="spellStart"/>
-      <w:r>
-        <w:rPr>
-          <w:b/>
-          <w:bCs/>
-        </w:rPr>
-        <w:t>epochs</w:t>
-      </w:r>
-      <w:proofErr w:type="spellEnd"/>
-      <w:r>
-        <w:rPr>
-          <w:b/>
-          <w:bCs/>
-        </w:rPr>
-        <w:t xml:space="preserve">, 2 batch size, and </w:t>
-      </w:r>
-      <w:proofErr w:type="spellStart"/>
-      <w:r>
-        <w:rPr>
-          <w:b/>
-          <w:bCs/>
-        </w:rPr>
-        <w:t>balanced</w:t>
-      </w:r>
-      <w:proofErr w:type="spellEnd"/>
-      <w:r>
-        <w:rPr>
-          <w:b/>
-          <w:bCs/>
-        </w:rPr>
-        <w:t>=False.</w:t>
-      </w:r>
-    </w:p>
-    <w:p>
-      <w:r>
-        <w:t xml:space="preserve">Pixel </w:t>
-      </w:r>
-      <w:proofErr w:type="spellStart"/>
-      <w:r>
-        <w:t>Accuracy</w:t>
-      </w:r>
-      <w:proofErr w:type="spellEnd"/>
-      <w:r>
-        <w:t>: 29.70%</w:t>
-      </w:r>
-    </w:p>
-    <w:p>
-      <w:r>
-        <w:t xml:space="preserve">Per-class </w:t>
-      </w:r>
-      <w:proofErr w:type="spellStart"/>
-      <w:r>
-        <w:t>IoU</w:t>
-      </w:r>
-      <w:proofErr w:type="spellEnd"/>
-      <w:r>
-        <w:t>: [7.22155234e-02 1.73557777e-03 4.09620002e-01 5.14505116e-02</w:t>
-      </w:r>
-    </w:p>
-    <w:p>
-      <w:r>
-        <w:t xml:space="preserve"> 2.25054754e-02 5.99266227e-02 1.41307183e-02 3.45746849e-02</w:t>
-      </w:r>
-    </w:p>
-    <w:p>
-      <w:r>
-        <w:t xml:space="preserve"> 3.90916234e-01 2.66719764e-02 6.61736350e-01 9.98657917e-02</w:t>
-      </w:r>
-    </w:p>
-    <w:p>
-      <w:r>
-        <w:t xml:space="preserve"> 2.04344934e-04 2.22118010e-01 8.25625837e-03 2.48909767e-03</w:t>
-      </w:r>
-    </w:p>
-    <w:p>
-      <w:r>
-        <w:t xml:space="preserve"> 8.05309030e-03 0.00000000e+00 0.00000000e+00]</w:t>
-      </w:r>
-    </w:p>
-    <w:p>
-      <w:r>
-        <w:t xml:space="preserve">Mean </w:t>
-      </w:r>
-      <w:proofErr w:type="spellStart"/>
-      <w:r>
-        <w:t>IoU</w:t>
-      </w:r>
-      <w:proofErr w:type="spellEnd"/>
-      <w:r>
-        <w:t>: 0.10981422473326634</w:t>
-      </w:r>
-    </w:p>
-    <w:p>
-      <w:r>
-        <w:t xml:space="preserve">Mean </w:t>
-      </w:r>
-      <w:proofErr w:type="spellStart"/>
-      <w:r>
-        <w:t>Latency</w:t>
-      </w:r>
-      <w:proofErr w:type="spellEnd"/>
-      <w:r>
-        <w:t xml:space="preserve">: 470.21 </w:t>
-      </w:r>
-      <w:proofErr w:type="spellStart"/>
-      <w:r>
-        <w:t>ms</w:t>
-      </w:r>
-      <w:proofErr w:type="spellEnd"/>
-    </w:p>
-    <w:p>
-      <w:proofErr w:type="spellStart"/>
-      <w:r>
         <w:t>Latency</w:t>
       </w:r>
       <w:proofErr w:type="spellEnd"/>
@@ -1293,173 +1744,173 @@
           <w:b/>
           <w:bCs/>
         </w:rPr>
+        <w:t xml:space="preserve">Evaluation complete on </w:t>
+      </w:r>
+      <w:proofErr w:type="spellStart"/>
+      <w:r>
+        <w:rPr>
+          <w:b/>
+          <w:bCs/>
+        </w:rPr>
+        <w:t>BiseNet</w:t>
+      </w:r>
+      <w:proofErr w:type="spellEnd"/>
+      <w:r>
+        <w:rPr>
+          <w:b/>
+          <w:bCs/>
+        </w:rPr>
+        <w:t xml:space="preserve"> with 50 </w:t>
+      </w:r>
+      <w:proofErr w:type="spellStart"/>
+      <w:r>
+        <w:rPr>
+          <w:b/>
+          <w:bCs/>
+        </w:rPr>
+        <w:t>epochs</w:t>
+      </w:r>
+      <w:proofErr w:type="spellEnd"/>
+      <w:r>
+        <w:rPr>
+          <w:b/>
+          <w:bCs/>
+        </w:rPr>
+        <w:t xml:space="preserve">, 2 batch size, and </w:t>
+      </w:r>
+      <w:proofErr w:type="spellStart"/>
+      <w:r>
+        <w:rPr>
+          <w:b/>
+          <w:bCs/>
+        </w:rPr>
+        <w:t>balanced</w:t>
+      </w:r>
+      <w:proofErr w:type="spellEnd"/>
+      <w:r>
+        <w:rPr>
+          <w:b/>
+          <w:bCs/>
+        </w:rPr>
+        <w:t>=False.</w:t>
+      </w:r>
+    </w:p>
+    <w:p>
+      <w:pPr>
+        <w:rPr>
+          <w:b/>
+          <w:bCs/>
+        </w:rPr>
+      </w:pPr>
+    </w:p>
+    <w:p>
+      <w:r>
+        <w:t xml:space="preserve">Pixel </w:t>
+      </w:r>
+      <w:proofErr w:type="spellStart"/>
+      <w:r>
+        <w:t>Accuracy</w:t>
+      </w:r>
+      <w:proofErr w:type="spellEnd"/>
+      <w:r>
+        <w:t>: 36.89%</w:t>
+      </w:r>
+    </w:p>
+    <w:p>
+      <w:r>
+        <w:t xml:space="preserve">Per-class </w:t>
+      </w:r>
+      <w:proofErr w:type="spellStart"/>
+      <w:r>
+        <w:t>IoU</w:t>
+      </w:r>
+      <w:proofErr w:type="spellEnd"/>
+      <w:r>
+        <w:t>: [8.57311224e-02 5.18459231e-02 4.51855492e-01 2.22342185e-02</w:t>
+      </w:r>
+    </w:p>
+    <w:p>
+      <w:r>
+        <w:t xml:space="preserve"> 1.69965691e-02 2.70522922e-02 1.23923805e-02 1.00590286e-02</w:t>
+      </w:r>
+    </w:p>
+    <w:p>
+      <w:r>
+        <w:t xml:space="preserve"> 3.48610157e-01 2.70676885e-02 2.31724426e-01 6.77699552e-02</w:t>
+      </w:r>
+    </w:p>
+    <w:p>
+      <w:r>
+        <w:t xml:space="preserve"> 0.00000000e+00 2.93104882e-01 6.58546619e-03 3.39944047e-03</w:t>
+      </w:r>
+    </w:p>
+    <w:p>
+      <w:r>
+        <w:t xml:space="preserve"> 2.12238071e-04 0.00000000e+00 0.00000000e+00]</w:t>
+      </w:r>
+    </w:p>
+    <w:p>
+      <w:r>
+        <w:t xml:space="preserve">Mean </w:t>
+      </w:r>
+      <w:proofErr w:type="spellStart"/>
+      <w:r>
+        <w:t>IoU</w:t>
+      </w:r>
+      <w:proofErr w:type="spellEnd"/>
+      <w:r>
+        <w:t>: 0.08719164635654282</w:t>
+      </w:r>
+    </w:p>
+    <w:p>
+      <w:r>
+        <w:t xml:space="preserve">Mean </w:t>
+      </w:r>
+      <w:proofErr w:type="spellStart"/>
+      <w:r>
+        <w:t>Latency</w:t>
+      </w:r>
+      <w:proofErr w:type="spellEnd"/>
+      <w:r>
+        <w:t xml:space="preserve">: 625.79 </w:t>
+      </w:r>
+      <w:proofErr w:type="spellStart"/>
+      <w:r>
+        <w:t>ms</w:t>
+      </w:r>
+      <w:proofErr w:type="spellEnd"/>
+    </w:p>
+    <w:p>
+      <w:proofErr w:type="spellStart"/>
+      <w:r>
+        <w:t>Latency</w:t>
+      </w:r>
+      <w:proofErr w:type="spellEnd"/>
+      <w:r>
+        <w:t xml:space="preserve"> </w:t>
+      </w:r>
+      <w:proofErr w:type="spellStart"/>
+      <w:r>
+        <w:t>Std</w:t>
+      </w:r>
+      <w:proofErr w:type="spellEnd"/>
+      <w:r>
+        <w:t xml:space="preserve"> Dev: 94.06 </w:t>
+      </w:r>
+      <w:proofErr w:type="spellStart"/>
+      <w:r>
+        <w:t>ms</w:t>
+      </w:r>
+      <w:proofErr w:type="spellEnd"/>
+    </w:p>
+    <w:p>
+      <w:r>
+        <w:t>Mean FPS: 1.63</w:t>
+      </w:r>
+    </w:p>
+    <w:p>
+      <w:r>
         <w:lastRenderedPageBreak/>
-        <w:t xml:space="preserve">Evaluation complete on </w:t>
-      </w:r>
-      <w:proofErr w:type="spellStart"/>
-      <w:r>
-        <w:rPr>
-          <w:b/>
-          <w:bCs/>
-        </w:rPr>
-        <w:t>BiseNet</w:t>
-      </w:r>
-      <w:proofErr w:type="spellEnd"/>
-      <w:r>
-        <w:rPr>
-          <w:b/>
-          <w:bCs/>
-        </w:rPr>
-        <w:t xml:space="preserve"> with 50 </w:t>
-      </w:r>
-      <w:proofErr w:type="spellStart"/>
-      <w:r>
-        <w:rPr>
-          <w:b/>
-          <w:bCs/>
-        </w:rPr>
-        <w:t>epochs</w:t>
-      </w:r>
-      <w:proofErr w:type="spellEnd"/>
-      <w:r>
-        <w:rPr>
-          <w:b/>
-          <w:bCs/>
-        </w:rPr>
-        <w:t xml:space="preserve">, 2 batch size, and </w:t>
-      </w:r>
-      <w:proofErr w:type="spellStart"/>
-      <w:r>
-        <w:rPr>
-          <w:b/>
-          <w:bCs/>
-        </w:rPr>
-        <w:t>balanced</w:t>
-      </w:r>
-      <w:proofErr w:type="spellEnd"/>
-      <w:r>
-        <w:rPr>
-          <w:b/>
-          <w:bCs/>
-        </w:rPr>
-        <w:t>=False.</w:t>
-      </w:r>
-    </w:p>
-    <w:p>
-      <w:pPr>
-        <w:rPr>
-          <w:b/>
-          <w:bCs/>
-        </w:rPr>
-      </w:pPr>
-    </w:p>
-    <w:p>
-      <w:r>
-        <w:t xml:space="preserve">Pixel </w:t>
-      </w:r>
-      <w:proofErr w:type="spellStart"/>
-      <w:r>
-        <w:t>Accuracy</w:t>
-      </w:r>
-      <w:proofErr w:type="spellEnd"/>
-      <w:r>
-        <w:t>: 36.89%</w:t>
-      </w:r>
-    </w:p>
-    <w:p>
-      <w:r>
-        <w:t xml:space="preserve">Per-class </w:t>
-      </w:r>
-      <w:proofErr w:type="spellStart"/>
-      <w:r>
-        <w:t>IoU</w:t>
-      </w:r>
-      <w:proofErr w:type="spellEnd"/>
-      <w:r>
-        <w:t>: [8.57311224e-02 5.18459231e-02 4.51855492e-01 2.22342185e-02</w:t>
-      </w:r>
-    </w:p>
-    <w:p>
-      <w:r>
-        <w:t xml:space="preserve"> 1.69965691e-02 2.70522922e-02 1.23923805e-02 1.00590286e-02</w:t>
-      </w:r>
-    </w:p>
-    <w:p>
-      <w:r>
-        <w:t xml:space="preserve"> 3.48610157e-01 2.70676885e-02 2.31724426e-01 6.77699552e-02</w:t>
-      </w:r>
-    </w:p>
-    <w:p>
-      <w:r>
-        <w:t xml:space="preserve"> 0.00000000e+00 2.93104882e-01 6.58546619e-03 3.39944047e-03</w:t>
-      </w:r>
-    </w:p>
-    <w:p>
-      <w:r>
-        <w:t xml:space="preserve"> 2.12238071e-04 0.00000000e+00 0.00000000e+00]</w:t>
-      </w:r>
-    </w:p>
-    <w:p>
-      <w:r>
-        <w:t xml:space="preserve">Mean </w:t>
-      </w:r>
-      <w:proofErr w:type="spellStart"/>
-      <w:r>
-        <w:t>IoU</w:t>
-      </w:r>
-      <w:proofErr w:type="spellEnd"/>
-      <w:r>
-        <w:t>: 0.08719164635654282</w:t>
-      </w:r>
-    </w:p>
-    <w:p>
-      <w:r>
-        <w:t xml:space="preserve">Mean </w:t>
-      </w:r>
-      <w:proofErr w:type="spellStart"/>
-      <w:r>
-        <w:t>Latency</w:t>
-      </w:r>
-      <w:proofErr w:type="spellEnd"/>
-      <w:r>
-        <w:t xml:space="preserve">: 625.79 </w:t>
-      </w:r>
-      <w:proofErr w:type="spellStart"/>
-      <w:r>
-        <w:t>ms</w:t>
-      </w:r>
-      <w:proofErr w:type="spellEnd"/>
-    </w:p>
-    <w:p>
-      <w:proofErr w:type="spellStart"/>
-      <w:r>
-        <w:t>Latency</w:t>
-      </w:r>
-      <w:proofErr w:type="spellEnd"/>
-      <w:r>
-        <w:t xml:space="preserve"> </w:t>
-      </w:r>
-      <w:proofErr w:type="spellStart"/>
-      <w:r>
-        <w:t>Std</w:t>
-      </w:r>
-      <w:proofErr w:type="spellEnd"/>
-      <w:r>
-        <w:t xml:space="preserve"> Dev: 94.06 </w:t>
-      </w:r>
-      <w:proofErr w:type="spellStart"/>
-      <w:r>
-        <w:t>ms</w:t>
-      </w:r>
-      <w:proofErr w:type="spellEnd"/>
-    </w:p>
-    <w:p>
-      <w:r>
-        <w:t>Mean FPS: 1.63</w:t>
-      </w:r>
-    </w:p>
-    <w:p>
-      <w:r>
         <w:t xml:space="preserve">FPS </w:t>
       </w:r>
       <w:proofErr w:type="spellStart"/>
@@ -2103,7 +2554,6 @@
   <w:style w:type="character" w:default="1" w:styleId="Carpredefinitoparagrafo">
     <w:name w:val="Default Paragraph Font"/>
     <w:uiPriority w:val="1"/>
-    <w:semiHidden/>
     <w:unhideWhenUsed/>
   </w:style>
   <w:style w:type="table" w:default="1" w:styleId="Tabellanormale">

</xml_diff>

<commit_message>
early stopping with adaptive epoch technique implemented
</commit_message>
<xml_diff>
--- a/results_domain_shift.docx
+++ b/results_domain_shift.docx
@@ -9,7 +9,6 @@
           <w:bCs/>
         </w:rPr>
       </w:pPr>
-      <w:proofErr w:type="gramStart"/>
       <w:r>
         <w:rPr>
           <w:b/>
@@ -22,15 +21,7 @@
           <w:b/>
           <w:bCs/>
         </w:rPr>
-        <w:t>enchmark  20</w:t>
-      </w:r>
-      <w:proofErr w:type="gramEnd"/>
-      <w:r>
-        <w:rPr>
-          <w:b/>
-          <w:bCs/>
-        </w:rPr>
-        <w:t xml:space="preserve"> </w:t>
+        <w:t xml:space="preserve">enchmark  20 </w:t>
       </w:r>
       <w:proofErr w:type="spellStart"/>
       <w:r>
@@ -1233,15 +1224,7 @@
       </w:r>
       <w:proofErr w:type="spellEnd"/>
       <w:r>
-        <w:t xml:space="preserve">: [0.04155187 0.02658854 </w:t>
-      </w:r>
-      <w:proofErr w:type="gramStart"/>
-      <w:r>
-        <w:t>0.5790614  0.04984675</w:t>
-      </w:r>
-      <w:proofErr w:type="gramEnd"/>
-      <w:r>
-        <w:t xml:space="preserve"> 0.02936625 0.04590613</w:t>
+        <w:t>: [0.04155187 0.02658854 0.5790614  0.04984675 0.02936625 0.04590613</w:t>
       </w:r>
     </w:p>
     <w:p>
@@ -1256,13 +1239,8 @@
     </w:p>
     <w:p>
       <w:r>
-        <w:t xml:space="preserve"> 0.      </w:t>
-      </w:r>
-      <w:proofErr w:type="gramStart"/>
-      <w:r>
-        <w:t xml:space="preserve">  ]</w:t>
-      </w:r>
-      <w:proofErr w:type="gramEnd"/>
+        <w:t xml:space="preserve"> 0.        ]</w:t>
+      </w:r>
     </w:p>
     <w:p>
       <w:r>
@@ -1627,13 +1605,8 @@
     </w:p>
     <w:p>
       <w:r>
-        <w:t xml:space="preserve"> 0.      </w:t>
-      </w:r>
-      <w:proofErr w:type="gramStart"/>
-      <w:r>
-        <w:t xml:space="preserve">  ]</w:t>
-      </w:r>
-      <w:proofErr w:type="gramEnd"/>
+        <w:t xml:space="preserve"> 0.        ]</w:t>
+      </w:r>
     </w:p>
     <w:p>
       <w:r>
@@ -1981,13 +1954,8 @@
       </w:r>
       <w:proofErr w:type="spellEnd"/>
       <w:r>
-        <w:t xml:space="preserve">: [0.03065627 0.00694433 0.41302847 0.02442938 </w:t>
-      </w:r>
-      <w:proofErr w:type="gramStart"/>
-      <w:r>
-        <w:t>0.0302423  0.0311036</w:t>
-      </w:r>
-      <w:proofErr w:type="gramEnd"/>
+        <w:t>: [0.03065627 0.00694433 0.41302847 0.02442938 0.0302423  0.0311036</w:t>
+      </w:r>
     </w:p>
     <w:p>
       <w:r>
@@ -2001,13 +1969,8 @@
     </w:p>
     <w:p>
       <w:r>
-        <w:t xml:space="preserve"> 0.      </w:t>
-      </w:r>
-      <w:proofErr w:type="gramStart"/>
-      <w:r>
-        <w:t xml:space="preserve">  ]</w:t>
-      </w:r>
-      <w:proofErr w:type="gramEnd"/>
+        <w:t xml:space="preserve"> 0.        ]</w:t>
+      </w:r>
     </w:p>
     <w:p>
       <w:r>
@@ -2392,39 +2355,18 @@
     </w:p>
     <w:p>
       <w:r>
-        <w:t xml:space="preserve"> </w:t>
-      </w:r>
-      <w:proofErr w:type="gramStart"/>
-      <w:r>
-        <w:t>0.0180225  0.02080735</w:t>
-      </w:r>
-      <w:proofErr w:type="gramEnd"/>
-      <w:r>
-        <w:t xml:space="preserve"> 0.45351313 0.03795158 0.702745   0.0916633</w:t>
-      </w:r>
-    </w:p>
-    <w:p>
-      <w:r>
-        <w:t xml:space="preserve"> 0.         0.31640168 0.00663009 0.00186405 0.</w:t>
-      </w:r>
-      <w:proofErr w:type="gramStart"/>
-      <w:r>
-        <w:t>0066388  0</w:t>
-      </w:r>
-      <w:proofErr w:type="gramEnd"/>
-      <w:r>
-        <w:t>.</w:t>
-      </w:r>
-    </w:p>
-    <w:p>
-      <w:r>
-        <w:t xml:space="preserve"> 0.      </w:t>
-      </w:r>
-      <w:proofErr w:type="gramStart"/>
-      <w:r>
-        <w:t xml:space="preserve">  ]</w:t>
-      </w:r>
-      <w:proofErr w:type="gramEnd"/>
+        <w:t xml:space="preserve"> 0.0180225  0.02080735 0.45351313 0.03795158 0.702745   0.0916633</w:t>
+      </w:r>
+    </w:p>
+    <w:p>
+      <w:r>
+        <w:t xml:space="preserve"> 0.         0.31640168 0.00663009 0.00186405 0.0066388  0.</w:t>
+      </w:r>
+    </w:p>
+    <w:p>
+      <w:r>
+        <w:t xml:space="preserve"> 0.        ]</w:t>
+      </w:r>
     </w:p>
     <w:p>
       <w:r>
@@ -2637,15 +2579,7 @@
     <w:p>
       <w:r>
         <w:lastRenderedPageBreak/>
-        <w:t xml:space="preserve"> 0.00825538 0.00401521 0.42229383 0.</w:t>
-      </w:r>
-      <w:proofErr w:type="gramStart"/>
-      <w:r>
-        <w:t>0011101  0.73702223</w:t>
-      </w:r>
-      <w:proofErr w:type="gramEnd"/>
-      <w:r>
-        <w:t xml:space="preserve"> 0.11069278</w:t>
+        <w:t xml:space="preserve"> 0.00825538 0.00401521 0.42229383 0.0011101  0.73702223 0.11069278</w:t>
       </w:r>
     </w:p>
     <w:p>
@@ -2655,13 +2589,8 @@
     </w:p>
     <w:p>
       <w:r>
-        <w:t xml:space="preserve"> 0.      </w:t>
-      </w:r>
-      <w:proofErr w:type="gramStart"/>
-      <w:r>
-        <w:t xml:space="preserve">  ]</w:t>
-      </w:r>
-      <w:proofErr w:type="gramEnd"/>
+        <w:t xml:space="preserve"> 0.        ]</w:t>
+      </w:r>
     </w:p>
     <w:p>
       <w:r>
@@ -3076,37 +3005,234 @@
     </w:p>
     <w:p>
       <w:r>
-        <w:t xml:space="preserve"> 0.00726591 0.01717764 0.50713564 0.03331371 </w:t>
-      </w:r>
-      <w:proofErr w:type="gramStart"/>
-      <w:r>
-        <w:t>0.7457787  0.09503359</w:t>
-      </w:r>
-      <w:proofErr w:type="gramEnd"/>
-    </w:p>
-    <w:p>
+        <w:t xml:space="preserve"> 0.00726591 0.01717764 0.50713564 0.03331371 0.7457787  0.09503359</w:t>
+      </w:r>
+    </w:p>
+    <w:p>
+      <w:r>
+        <w:t xml:space="preserve"> 0.0027833  0.17248272 0.007452   0.00369493 0.         0.00612113</w:t>
+      </w:r>
+    </w:p>
+    <w:p>
+      <w:r>
+        <w:lastRenderedPageBreak/>
+        <w:t xml:space="preserve"> 0.        ]</w:t>
+      </w:r>
+    </w:p>
+    <w:p>
+      <w:r>
+        <w:t xml:space="preserve">Mean </w:t>
+      </w:r>
+      <w:proofErr w:type="spellStart"/>
+      <w:r>
+        <w:t>IoU</w:t>
+      </w:r>
+      <w:proofErr w:type="spellEnd"/>
+      <w:r>
+        <w:t>: 0.12058505309489756</w:t>
+      </w:r>
+    </w:p>
+    <w:p>
+      <w:r>
+        <w:t xml:space="preserve">Mean </w:t>
+      </w:r>
+      <w:proofErr w:type="spellStart"/>
+      <w:r>
+        <w:t>Latency</w:t>
+      </w:r>
+      <w:proofErr w:type="spellEnd"/>
+      <w:r>
+        <w:t xml:space="preserve">: 420.80 </w:t>
+      </w:r>
+      <w:proofErr w:type="spellStart"/>
+      <w:r>
+        <w:t>ms</w:t>
+      </w:r>
+      <w:proofErr w:type="spellEnd"/>
+    </w:p>
+    <w:p>
+      <w:proofErr w:type="spellStart"/>
+      <w:r>
+        <w:t>Latency</w:t>
+      </w:r>
+      <w:proofErr w:type="spellEnd"/>
       <w:r>
         <w:t xml:space="preserve"> </w:t>
       </w:r>
-      <w:proofErr w:type="gramStart"/>
-      <w:r>
-        <w:t>0.0027833  0.17248272</w:t>
-      </w:r>
-      <w:proofErr w:type="gramEnd"/>
-      <w:r>
-        <w:t xml:space="preserve"> 0.007452   0.00369493 0.         0.00612113</w:t>
-      </w:r>
-    </w:p>
-    <w:p>
-      <w:r>
-        <w:lastRenderedPageBreak/>
-        <w:t xml:space="preserve"> 0.      </w:t>
-      </w:r>
-      <w:proofErr w:type="gramStart"/>
-      <w:r>
-        <w:t xml:space="preserve">  ]</w:t>
-      </w:r>
-      <w:proofErr w:type="gramEnd"/>
+      <w:proofErr w:type="spellStart"/>
+      <w:r>
+        <w:t>Std</w:t>
+      </w:r>
+      <w:proofErr w:type="spellEnd"/>
+      <w:r>
+        <w:t xml:space="preserve"> Dev: 26.88 </w:t>
+      </w:r>
+      <w:proofErr w:type="spellStart"/>
+      <w:r>
+        <w:t>ms</w:t>
+      </w:r>
+      <w:proofErr w:type="spellEnd"/>
+    </w:p>
+    <w:p>
+      <w:r>
+        <w:t>Mean FPS: 2.39</w:t>
+      </w:r>
+    </w:p>
+    <w:p>
+      <w:r>
+        <w:t xml:space="preserve">FPS </w:t>
+      </w:r>
+      <w:proofErr w:type="spellStart"/>
+      <w:r>
+        <w:t>Std</w:t>
+      </w:r>
+      <w:proofErr w:type="spellEnd"/>
+      <w:r>
+        <w:t xml:space="preserve"> Dev: 0.15</w:t>
+      </w:r>
+    </w:p>
+    <w:p>
+      <w:r>
+        <w:t xml:space="preserve">Total </w:t>
+      </w:r>
+      <w:proofErr w:type="spellStart"/>
+      <w:r>
+        <w:t>FLOPs</w:t>
+      </w:r>
+      <w:proofErr w:type="spellEnd"/>
+      <w:r>
+        <w:t xml:space="preserve">: 25.78 </w:t>
+      </w:r>
+      <w:proofErr w:type="spellStart"/>
+      <w:r>
+        <w:t>GFLOPs</w:t>
+      </w:r>
+      <w:proofErr w:type="spellEnd"/>
+    </w:p>
+    <w:p/>
+    <w:p>
+      <w:pPr>
+        <w:rPr>
+          <w:b/>
+          <w:bCs/>
+        </w:rPr>
+      </w:pPr>
+      <w:r>
+        <w:rPr>
+          <w:b/>
+          <w:bCs/>
+        </w:rPr>
+        <w:t>Code 10000</w:t>
+      </w:r>
+    </w:p>
+    <w:p>
+      <w:pPr>
+        <w:rPr>
+          <w:b/>
+          <w:bCs/>
+        </w:rPr>
+      </w:pPr>
+      <w:r>
+        <w:rPr>
+          <w:b/>
+          <w:bCs/>
+        </w:rPr>
+        <w:t xml:space="preserve">Evaluation complete on </w:t>
+      </w:r>
+      <w:proofErr w:type="spellStart"/>
+      <w:r>
+        <w:rPr>
+          <w:b/>
+          <w:bCs/>
+        </w:rPr>
+        <w:t>BiseNet</w:t>
+      </w:r>
+      <w:proofErr w:type="spellEnd"/>
+      <w:r>
+        <w:rPr>
+          <w:b/>
+          <w:bCs/>
+        </w:rPr>
+        <w:t xml:space="preserve"> with 20 </w:t>
+      </w:r>
+      <w:proofErr w:type="spellStart"/>
+      <w:r>
+        <w:rPr>
+          <w:b/>
+          <w:bCs/>
+        </w:rPr>
+        <w:t>epochs</w:t>
+      </w:r>
+      <w:proofErr w:type="spellEnd"/>
+      <w:r>
+        <w:rPr>
+          <w:b/>
+          <w:bCs/>
+        </w:rPr>
+        <w:t xml:space="preserve">, 2 batch size, and </w:t>
+      </w:r>
+      <w:proofErr w:type="spellStart"/>
+      <w:r>
+        <w:rPr>
+          <w:b/>
+          <w:bCs/>
+        </w:rPr>
+        <w:t>balanced</w:t>
+      </w:r>
+      <w:proofErr w:type="spellEnd"/>
+      <w:r>
+        <w:rPr>
+          <w:b/>
+          <w:bCs/>
+        </w:rPr>
+        <w:t>=False.</w:t>
+      </w:r>
+    </w:p>
+    <w:p>
+      <w:r>
+        <w:t xml:space="preserve">Pixel </w:t>
+      </w:r>
+      <w:proofErr w:type="spellStart"/>
+      <w:r>
+        <w:t>Accuracy</w:t>
+      </w:r>
+      <w:proofErr w:type="spellEnd"/>
+      <w:r>
+        <w:t>: 29.70%</w:t>
+      </w:r>
+    </w:p>
+    <w:p>
+      <w:r>
+        <w:t xml:space="preserve">Per-class </w:t>
+      </w:r>
+      <w:proofErr w:type="spellStart"/>
+      <w:r>
+        <w:t>IoU</w:t>
+      </w:r>
+      <w:proofErr w:type="spellEnd"/>
+      <w:r>
+        <w:t>: [7.22155234e-02 1.73557777e-03 4.09620002e-01 5.14505116e-02</w:t>
+      </w:r>
+    </w:p>
+    <w:p>
+      <w:r>
+        <w:t xml:space="preserve"> 2.25054754e-02 5.99266227e-02 1.41307183e-02 3.45746849e-02</w:t>
+      </w:r>
+    </w:p>
+    <w:p>
+      <w:r>
+        <w:t xml:space="preserve"> 3.90916234e-01 2.66719764e-02 6.61736350e-01 9.98657917e-02</w:t>
+      </w:r>
+    </w:p>
+    <w:p>
+      <w:r>
+        <w:t xml:space="preserve"> 2.04344934e-04 2.22118010e-01 8.25625837e-03 2.48909767e-03</w:t>
+      </w:r>
+    </w:p>
+    <w:p>
+      <w:r>
+        <w:t xml:space="preserve"> 8.05309030e-03 0.00000000e+00 0.00000000e+00]</w:t>
+      </w:r>
     </w:p>
     <w:p>
       <w:r>
@@ -3118,7 +3244,7 @@
       </w:r>
       <w:proofErr w:type="spellEnd"/>
       <w:r>
-        <w:t>: 0.12058505309489756</w:t>
+        <w:t>: 0.10981422473326634</w:t>
       </w:r>
     </w:p>
     <w:p>
@@ -3131,7 +3257,7 @@
       </w:r>
       <w:proofErr w:type="spellEnd"/>
       <w:r>
-        <w:t xml:space="preserve">: 420.80 </w:t>
+        <w:t xml:space="preserve">: 470.21 </w:t>
       </w:r>
       <w:proofErr w:type="spellStart"/>
       <w:r>
@@ -3154,7 +3280,7 @@
       </w:r>
       <w:proofErr w:type="spellEnd"/>
       <w:r>
-        <w:t xml:space="preserve"> Dev: 26.88 </w:t>
+        <w:t xml:space="preserve"> Dev: 95.88 </w:t>
       </w:r>
       <w:proofErr w:type="spellStart"/>
       <w:r>
@@ -3164,7 +3290,7 @@
     </w:p>
     <w:p>
       <w:r>
-        <w:t>Mean FPS: 2.39</w:t>
+        <w:t>Mean FPS: 2.19</w:t>
       </w:r>
     </w:p>
     <w:p>
@@ -3177,7 +3303,7 @@
       </w:r>
       <w:proofErr w:type="spellEnd"/>
       <w:r>
-        <w:t xml:space="preserve"> Dev: 0.15</w:t>
+        <w:t xml:space="preserve"> Dev: 0.33</w:t>
       </w:r>
     </w:p>
     <w:p>
@@ -3190,228 +3316,8 @@
       </w:r>
       <w:proofErr w:type="spellEnd"/>
       <w:r>
-        <w:t xml:space="preserve">: 25.78 </w:t>
-      </w:r>
-      <w:proofErr w:type="spellStart"/>
-      <w:r>
-        <w:t>GFLOPs</w:t>
-      </w:r>
-      <w:proofErr w:type="spellEnd"/>
-    </w:p>
-    <w:p/>
-    <w:p>
-      <w:pPr>
-        <w:rPr>
-          <w:b/>
-          <w:bCs/>
-        </w:rPr>
-      </w:pPr>
-      <w:r>
-        <w:rPr>
-          <w:b/>
-          <w:bCs/>
-        </w:rPr>
-        <w:t>Code 10000</w:t>
-      </w:r>
-    </w:p>
-    <w:p>
-      <w:pPr>
-        <w:rPr>
-          <w:b/>
-          <w:bCs/>
-        </w:rPr>
-      </w:pPr>
-      <w:r>
-        <w:rPr>
-          <w:b/>
-          <w:bCs/>
-        </w:rPr>
-        <w:t xml:space="preserve">Evaluation complete on </w:t>
-      </w:r>
-      <w:proofErr w:type="spellStart"/>
-      <w:r>
-        <w:rPr>
-          <w:b/>
-          <w:bCs/>
-        </w:rPr>
-        <w:t>BiseNet</w:t>
-      </w:r>
-      <w:proofErr w:type="spellEnd"/>
-      <w:r>
-        <w:rPr>
-          <w:b/>
-          <w:bCs/>
-        </w:rPr>
-        <w:t xml:space="preserve"> with 20 </w:t>
-      </w:r>
-      <w:proofErr w:type="spellStart"/>
-      <w:r>
-        <w:rPr>
-          <w:b/>
-          <w:bCs/>
-        </w:rPr>
-        <w:t>epochs</w:t>
-      </w:r>
-      <w:proofErr w:type="spellEnd"/>
-      <w:r>
-        <w:rPr>
-          <w:b/>
-          <w:bCs/>
-        </w:rPr>
-        <w:t xml:space="preserve">, 2 batch size, and </w:t>
-      </w:r>
-      <w:proofErr w:type="spellStart"/>
-      <w:r>
-        <w:rPr>
-          <w:b/>
-          <w:bCs/>
-        </w:rPr>
-        <w:t>balanced</w:t>
-      </w:r>
-      <w:proofErr w:type="spellEnd"/>
-      <w:r>
-        <w:rPr>
-          <w:b/>
-          <w:bCs/>
-        </w:rPr>
-        <w:t>=False.</w:t>
-      </w:r>
-    </w:p>
-    <w:p>
-      <w:r>
-        <w:t xml:space="preserve">Pixel </w:t>
-      </w:r>
-      <w:proofErr w:type="spellStart"/>
-      <w:r>
-        <w:t>Accuracy</w:t>
-      </w:r>
-      <w:proofErr w:type="spellEnd"/>
-      <w:r>
-        <w:t>: 29.70%</w:t>
-      </w:r>
-    </w:p>
-    <w:p>
-      <w:r>
-        <w:t xml:space="preserve">Per-class </w:t>
-      </w:r>
-      <w:proofErr w:type="spellStart"/>
-      <w:r>
-        <w:t>IoU</w:t>
-      </w:r>
-      <w:proofErr w:type="spellEnd"/>
-      <w:r>
-        <w:t>: [7.22155234e-02 1.73557777e-03 4.09620002e-01 5.14505116e-02</w:t>
-      </w:r>
-    </w:p>
-    <w:p>
-      <w:r>
-        <w:t xml:space="preserve"> 2.25054754e-02 5.99266227e-02 1.41307183e-02 3.45746849e-02</w:t>
-      </w:r>
-    </w:p>
-    <w:p>
-      <w:r>
-        <w:t xml:space="preserve"> 3.90916234e-01 2.66719764e-02 6.61736350e-01 9.98657917e-02</w:t>
-      </w:r>
-    </w:p>
-    <w:p>
-      <w:r>
-        <w:t xml:space="preserve"> 2.04344934e-04 2.22118010e-01 8.25625837e-03 2.48909767e-03</w:t>
-      </w:r>
-    </w:p>
-    <w:p>
-      <w:r>
-        <w:t xml:space="preserve"> 8.05309030e-03 0.00000000e+00 0.00000000e+00]</w:t>
-      </w:r>
-    </w:p>
-    <w:p>
-      <w:r>
-        <w:t xml:space="preserve">Mean </w:t>
-      </w:r>
-      <w:proofErr w:type="spellStart"/>
-      <w:r>
-        <w:t>IoU</w:t>
-      </w:r>
-      <w:proofErr w:type="spellEnd"/>
-      <w:r>
-        <w:t>: 0.10981422473326634</w:t>
-      </w:r>
-    </w:p>
-    <w:p>
-      <w:r>
-        <w:t xml:space="preserve">Mean </w:t>
-      </w:r>
-      <w:proofErr w:type="spellStart"/>
-      <w:r>
-        <w:t>Latency</w:t>
-      </w:r>
-      <w:proofErr w:type="spellEnd"/>
-      <w:r>
-        <w:t xml:space="preserve">: 470.21 </w:t>
-      </w:r>
-      <w:proofErr w:type="spellStart"/>
-      <w:r>
-        <w:t>ms</w:t>
-      </w:r>
-      <w:proofErr w:type="spellEnd"/>
-    </w:p>
-    <w:p>
-      <w:proofErr w:type="spellStart"/>
-      <w:r>
-        <w:t>Latency</w:t>
-      </w:r>
-      <w:proofErr w:type="spellEnd"/>
-      <w:r>
-        <w:t xml:space="preserve"> </w:t>
-      </w:r>
-      <w:proofErr w:type="spellStart"/>
-      <w:r>
-        <w:t>Std</w:t>
-      </w:r>
-      <w:proofErr w:type="spellEnd"/>
-      <w:r>
-        <w:t xml:space="preserve"> Dev: 95.88 </w:t>
-      </w:r>
-      <w:proofErr w:type="spellStart"/>
-      <w:r>
-        <w:t>ms</w:t>
-      </w:r>
-      <w:proofErr w:type="spellEnd"/>
-    </w:p>
-    <w:p>
-      <w:r>
-        <w:t>Mean FPS: 2.19</w:t>
-      </w:r>
-    </w:p>
-    <w:p>
-      <w:r>
-        <w:t xml:space="preserve">FPS </w:t>
-      </w:r>
-      <w:proofErr w:type="spellStart"/>
-      <w:r>
-        <w:t>Std</w:t>
-      </w:r>
-      <w:proofErr w:type="spellEnd"/>
-      <w:r>
-        <w:t xml:space="preserve"> Dev: 0.33</w:t>
-      </w:r>
-    </w:p>
-    <w:p>
-      <w:r>
-        <w:t xml:space="preserve">Total </w:t>
-      </w:r>
-      <w:proofErr w:type="spellStart"/>
-      <w:r>
-        <w:t>FLOPs</w:t>
-      </w:r>
-      <w:proofErr w:type="spellEnd"/>
-      <w:r>
-        <w:t xml:space="preserve">: 25.78 </w:t>
-      </w:r>
-      <w:proofErr w:type="spellStart"/>
-      <w:r>
-        <w:t>GFLOPs</w:t>
-      </w:r>
-      <w:proofErr w:type="spellEnd"/>
+        <w:t>: 25.78 GFLOPs</w:t>
+      </w:r>
     </w:p>
     <w:p/>
     <w:p/>
@@ -3861,7 +3767,14 @@
         <w:t>=False.</w:t>
       </w:r>
     </w:p>
-    <w:p/>
+    <w:p>
+      <w:pPr>
+        <w:rPr>
+          <w:b/>
+          <w:bCs/>
+        </w:rPr>
+      </w:pPr>
+    </w:p>
     <w:p>
       <w:r>
         <w:t xml:space="preserve">Pixel </w:t>
@@ -3872,7 +3785,7 @@
       </w:r>
       <w:proofErr w:type="spellEnd"/>
       <w:r>
-        <w:t>: 37.44%</w:t>
+        <w:t>: 43.69%</w:t>
       </w:r>
     </w:p>
     <w:p>
@@ -3885,27 +3798,27 @@
       </w:r>
       <w:proofErr w:type="spellEnd"/>
       <w:r>
-        <w:t>: [6.90911214e-02 6.68420697e-02 4.98966912e-01 2.92962771e-02</w:t>
-      </w:r>
-    </w:p>
-    <w:p>
-      <w:r>
-        <w:t xml:space="preserve"> 1.44252183e-02 6.73860989e-02 2.15915952e-02 3.08114773e-02</w:t>
-      </w:r>
-    </w:p>
-    <w:p>
-      <w:r>
-        <w:t xml:space="preserve"> 3.75495009e-01 1.89647412e-02 5.21552907e-01 9.07018144e-02</w:t>
-      </w:r>
-    </w:p>
-    <w:p>
-      <w:r>
-        <w:t xml:space="preserve"> 0.00000000e+00 2.18286410e-01 6.86225423e-03 4.92439763e-04</w:t>
-      </w:r>
-    </w:p>
-    <w:p>
-      <w:r>
-        <w:t xml:space="preserve"> 2.83608654e-03 0.00000000e+00 0.00000000e+00]</w:t>
+        <w:t>: [1.34726379e-01 1.20512607e-01 5.03933291e-01 7.31653649e-02</w:t>
+      </w:r>
+    </w:p>
+    <w:p>
+      <w:r>
+        <w:t xml:space="preserve"> 3.77396642e-02 9.60893566e-02 2.45565949e-02 2.03829127e-02</w:t>
+      </w:r>
+    </w:p>
+    <w:p>
+      <w:r>
+        <w:t xml:space="preserve"> 5.37948912e-01 4.09330457e-02 5.65915215e-01 5.61098806e-02</w:t>
+      </w:r>
+    </w:p>
+    <w:p>
+      <w:r>
+        <w:t xml:space="preserve"> 0.00000000e+00 2.05498193e-01 8.32868445e-03 7.29451169e-04</w:t>
+      </w:r>
+    </w:p>
+    <w:p>
+      <w:r>
+        <w:t xml:space="preserve"> 0.00000000e+00 5.48829347e-06 0.00000000e+00]</w:t>
       </w:r>
     </w:p>
     <w:p>
@@ -3918,7 +3831,7 @@
       </w:r>
       <w:proofErr w:type="spellEnd"/>
       <w:r>
-        <w:t>: 0.10703170691635826</w:t>
+        <w:t>: 0.12771447581671352</w:t>
       </w:r>
     </w:p>
     <w:p>
@@ -3931,7 +3844,7 @@
       </w:r>
       <w:proofErr w:type="spellEnd"/>
       <w:r>
-        <w:t xml:space="preserve">: 667.21 </w:t>
+        <w:t xml:space="preserve">: 628.76 </w:t>
       </w:r>
       <w:proofErr w:type="spellStart"/>
       <w:r>
@@ -3954,7 +3867,7 @@
       </w:r>
       <w:proofErr w:type="spellEnd"/>
       <w:r>
-        <w:t xml:space="preserve"> Dev: 108.95 </w:t>
+        <w:t xml:space="preserve"> Dev: 208.98 </w:t>
       </w:r>
       <w:proofErr w:type="spellStart"/>
       <w:r>
@@ -3964,7 +3877,7 @@
     </w:p>
     <w:p>
       <w:r>
-        <w:t>Mean FPS: 1.54</w:t>
+        <w:t>Mean FPS: 1.81</w:t>
       </w:r>
     </w:p>
     <w:p>
@@ -3977,7 +3890,7 @@
       </w:r>
       <w:proofErr w:type="spellEnd"/>
       <w:r>
-        <w:t xml:space="preserve"> Dev: 0.25</w:t>
+        <w:t xml:space="preserve"> Dev: 0.70</w:t>
       </w:r>
     </w:p>
     <w:p>
@@ -4261,13 +4174,32 @@
         <w:rPr>
           <w:b/>
           <w:bCs/>
+          <w:color w:val="EE0000"/>
         </w:rPr>
       </w:pPr>
-      <w:proofErr w:type="spellStart"/>
-      <w:r>
-        <w:rPr>
-          <w:b/>
-          <w:bCs/>
+      <w:r>
+        <w:rPr>
+          <w:b/>
+          <w:bCs/>
+          <w:color w:val="EE0000"/>
+        </w:rPr>
+        <w:t>INUTILE</w:t>
+      </w:r>
+    </w:p>
+    <w:p>
+      <w:pPr>
+        <w:rPr>
+          <w:b/>
+          <w:bCs/>
+          <w:color w:val="EE0000"/>
+        </w:rPr>
+      </w:pPr>
+      <w:proofErr w:type="spellStart"/>
+      <w:r>
+        <w:rPr>
+          <w:b/>
+          <w:bCs/>
+          <w:color w:val="EE0000"/>
         </w:rPr>
         <w:t>Augmentation</w:t>
       </w:r>
@@ -4276,6 +4208,7 @@
         <w:rPr>
           <w:b/>
           <w:bCs/>
+          <w:color w:val="EE0000"/>
         </w:rPr>
         <w:t xml:space="preserve"> 01001, 50 </w:t>
       </w:r>
@@ -4284,6 +4217,7 @@
         <w:rPr>
           <w:b/>
           <w:bCs/>
+          <w:color w:val="EE0000"/>
         </w:rPr>
         <w:t>epochs</w:t>
       </w:r>
@@ -4294,12 +4228,14 @@
         <w:rPr>
           <w:b/>
           <w:bCs/>
+          <w:color w:val="EE0000"/>
         </w:rPr>
       </w:pPr>
       <w:r>
         <w:rPr>
           <w:b/>
           <w:bCs/>
+          <w:color w:val="EE0000"/>
         </w:rPr>
         <w:t xml:space="preserve">Evaluation complete on </w:t>
       </w:r>
@@ -4308,6 +4244,7 @@
         <w:rPr>
           <w:b/>
           <w:bCs/>
+          <w:color w:val="EE0000"/>
         </w:rPr>
         <w:t>BiseNet</w:t>
       </w:r>
@@ -4316,6 +4253,7 @@
         <w:rPr>
           <w:b/>
           <w:bCs/>
+          <w:color w:val="EE0000"/>
         </w:rPr>
         <w:t xml:space="preserve"> with 50 </w:t>
       </w:r>
@@ -4324,6 +4262,7 @@
         <w:rPr>
           <w:b/>
           <w:bCs/>
+          <w:color w:val="EE0000"/>
         </w:rPr>
         <w:t>epochs</w:t>
       </w:r>
@@ -4332,6 +4271,7 @@
         <w:rPr>
           <w:b/>
           <w:bCs/>
+          <w:color w:val="EE0000"/>
         </w:rPr>
         <w:t xml:space="preserve">, 2 batch size, and </w:t>
       </w:r>
@@ -4340,6 +4280,7 @@
         <w:rPr>
           <w:b/>
           <w:bCs/>
+          <w:color w:val="EE0000"/>
         </w:rPr>
         <w:t>balanced</w:t>
       </w:r>
@@ -4348,147 +4289,281 @@
         <w:rPr>
           <w:b/>
           <w:bCs/>
+          <w:color w:val="EE0000"/>
         </w:rPr>
         <w:t>=False.</w:t>
       </w:r>
     </w:p>
     <w:p>
-      <w:r>
+      <w:pPr>
+        <w:rPr>
+          <w:color w:val="EE0000"/>
+        </w:rPr>
+      </w:pPr>
+      <w:r>
+        <w:rPr>
+          <w:color w:val="EE0000"/>
+        </w:rPr>
         <w:t xml:space="preserve">Pixel </w:t>
       </w:r>
       <w:proofErr w:type="spellStart"/>
       <w:r>
+        <w:rPr>
+          <w:color w:val="EE0000"/>
+        </w:rPr>
         <w:t>Accuracy</w:t>
       </w:r>
       <w:proofErr w:type="spellEnd"/>
       <w:r>
+        <w:rPr>
+          <w:color w:val="EE0000"/>
+        </w:rPr>
         <w:t>: 42.60%</w:t>
       </w:r>
     </w:p>
     <w:p>
-      <w:r>
+      <w:pPr>
+        <w:rPr>
+          <w:color w:val="EE0000"/>
+        </w:rPr>
+      </w:pPr>
+      <w:r>
+        <w:rPr>
+          <w:color w:val="EE0000"/>
+        </w:rPr>
         <w:t xml:space="preserve">Per-class </w:t>
       </w:r>
       <w:proofErr w:type="spellStart"/>
       <w:r>
+        <w:rPr>
+          <w:color w:val="EE0000"/>
+        </w:rPr>
         <w:t>IoU</w:t>
       </w:r>
       <w:proofErr w:type="spellEnd"/>
       <w:r>
+        <w:rPr>
+          <w:color w:val="EE0000"/>
+        </w:rPr>
         <w:t>: [0.11015051 0.05075859 0.57760741 0.04226971 0.01275291 0.06554307</w:t>
       </w:r>
     </w:p>
     <w:p>
-      <w:r>
+      <w:pPr>
+        <w:rPr>
+          <w:color w:val="EE0000"/>
+        </w:rPr>
+      </w:pPr>
+      <w:r>
+        <w:rPr>
+          <w:color w:val="EE0000"/>
+        </w:rPr>
         <w:t xml:space="preserve"> 0.01381756 0.02472608 0.54031229 0.03376296 0.52368096 0.16970387</w:t>
       </w:r>
     </w:p>
     <w:p>
-      <w:r>
+      <w:pPr>
+        <w:rPr>
+          <w:color w:val="EE0000"/>
+        </w:rPr>
+      </w:pPr>
+      <w:r>
+        <w:rPr>
+          <w:color w:val="EE0000"/>
+        </w:rPr>
         <w:t xml:space="preserve"> 0.         0.15475533 0.01084988 0.00344974 0.         0.00250888</w:t>
       </w:r>
     </w:p>
     <w:p>
-      <w:r>
-        <w:t xml:space="preserve"> 0.      </w:t>
-      </w:r>
-      <w:proofErr w:type="gramStart"/>
-      <w:r>
-        <w:t xml:space="preserve">  ]</w:t>
-      </w:r>
-      <w:proofErr w:type="gramEnd"/>
-    </w:p>
-    <w:p>
-      <w:r>
+      <w:pPr>
+        <w:rPr>
+          <w:color w:val="EE0000"/>
+        </w:rPr>
+      </w:pPr>
+      <w:r>
+        <w:rPr>
+          <w:color w:val="EE0000"/>
+        </w:rPr>
+        <w:t xml:space="preserve"> 0.        ]</w:t>
+      </w:r>
+    </w:p>
+    <w:p>
+      <w:pPr>
+        <w:rPr>
+          <w:color w:val="EE0000"/>
+        </w:rPr>
+      </w:pPr>
+      <w:r>
+        <w:rPr>
+          <w:color w:val="EE0000"/>
+        </w:rPr>
         <w:t xml:space="preserve">Mean </w:t>
       </w:r>
       <w:proofErr w:type="spellStart"/>
       <w:r>
+        <w:rPr>
+          <w:color w:val="EE0000"/>
+        </w:rPr>
         <w:t>IoU</w:t>
       </w:r>
       <w:proofErr w:type="spellEnd"/>
       <w:r>
+        <w:rPr>
+          <w:color w:val="EE0000"/>
+        </w:rPr>
         <w:t>: 0.12298156659489261</w:t>
       </w:r>
     </w:p>
     <w:p>
-      <w:r>
+      <w:pPr>
+        <w:rPr>
+          <w:color w:val="EE0000"/>
+        </w:rPr>
+      </w:pPr>
+      <w:r>
+        <w:rPr>
+          <w:color w:val="EE0000"/>
+        </w:rPr>
         <w:t xml:space="preserve">Mean </w:t>
       </w:r>
       <w:proofErr w:type="spellStart"/>
       <w:r>
+        <w:rPr>
+          <w:color w:val="EE0000"/>
+        </w:rPr>
         <w:t>Latency</w:t>
       </w:r>
       <w:proofErr w:type="spellEnd"/>
       <w:r>
+        <w:rPr>
+          <w:color w:val="EE0000"/>
+        </w:rPr>
         <w:t xml:space="preserve">: 567.78 </w:t>
       </w:r>
       <w:proofErr w:type="spellStart"/>
       <w:r>
+        <w:rPr>
+          <w:color w:val="EE0000"/>
+        </w:rPr>
         <w:t>ms</w:t>
       </w:r>
       <w:proofErr w:type="spellEnd"/>
     </w:p>
     <w:p>
-      <w:proofErr w:type="spellStart"/>
-      <w:r>
+      <w:pPr>
+        <w:rPr>
+          <w:color w:val="EE0000"/>
+        </w:rPr>
+      </w:pPr>
+      <w:proofErr w:type="spellStart"/>
+      <w:r>
+        <w:rPr>
+          <w:color w:val="EE0000"/>
+        </w:rPr>
         <w:t>Latency</w:t>
       </w:r>
       <w:proofErr w:type="spellEnd"/>
       <w:r>
+        <w:rPr>
+          <w:color w:val="EE0000"/>
+        </w:rPr>
         <w:t xml:space="preserve"> </w:t>
       </w:r>
       <w:proofErr w:type="spellStart"/>
       <w:r>
+        <w:rPr>
+          <w:color w:val="EE0000"/>
+        </w:rPr>
         <w:t>Std</w:t>
       </w:r>
       <w:proofErr w:type="spellEnd"/>
       <w:r>
+        <w:rPr>
+          <w:color w:val="EE0000"/>
+        </w:rPr>
         <w:t xml:space="preserve"> Dev: 109.48 </w:t>
       </w:r>
       <w:proofErr w:type="spellStart"/>
       <w:r>
+        <w:rPr>
+          <w:color w:val="EE0000"/>
+        </w:rPr>
         <w:t>ms</w:t>
       </w:r>
       <w:proofErr w:type="spellEnd"/>
     </w:p>
     <w:p>
-      <w:r>
+      <w:pPr>
+        <w:rPr>
+          <w:color w:val="EE0000"/>
+        </w:rPr>
+      </w:pPr>
+      <w:r>
+        <w:rPr>
+          <w:color w:val="EE0000"/>
+        </w:rPr>
         <w:t>Mean FPS: 1.79</w:t>
       </w:r>
     </w:p>
     <w:p>
       <w:pPr>
         <w:rPr>
+          <w:color w:val="EE0000"/>
           <w:u w:val="single"/>
         </w:rPr>
       </w:pPr>
       <w:r>
+        <w:rPr>
+          <w:color w:val="EE0000"/>
+        </w:rPr>
         <w:t xml:space="preserve">FPS </w:t>
       </w:r>
       <w:proofErr w:type="spellStart"/>
       <w:r>
+        <w:rPr>
+          <w:color w:val="EE0000"/>
+        </w:rPr>
         <w:t>Std</w:t>
       </w:r>
       <w:proofErr w:type="spellEnd"/>
       <w:r>
+        <w:rPr>
+          <w:color w:val="EE0000"/>
+        </w:rPr>
         <w:t xml:space="preserve"> Dev: 0.17</w:t>
       </w:r>
     </w:p>
     <w:p>
-      <w:r>
+      <w:pPr>
+        <w:rPr>
+          <w:color w:val="EE0000"/>
+        </w:rPr>
+      </w:pPr>
+      <w:r>
+        <w:rPr>
+          <w:color w:val="EE0000"/>
+        </w:rPr>
         <w:t xml:space="preserve">Total </w:t>
       </w:r>
       <w:proofErr w:type="spellStart"/>
       <w:r>
+        <w:rPr>
+          <w:color w:val="EE0000"/>
+        </w:rPr>
         <w:t>FLOPs</w:t>
       </w:r>
       <w:proofErr w:type="spellEnd"/>
       <w:r>
+        <w:rPr>
+          <w:color w:val="EE0000"/>
+        </w:rPr>
         <w:t xml:space="preserve">: 25.78 </w:t>
       </w:r>
       <w:proofErr w:type="spellStart"/>
       <w:r>
+        <w:rPr>
+          <w:color w:val="EE0000"/>
+        </w:rPr>
         <w:t>GFLOPs</w:t>
       </w:r>
       <w:proofErr w:type="spellEnd"/>
@@ -4630,13 +4705,8 @@
     </w:p>
     <w:p>
       <w:r>
-        <w:t xml:space="preserve"> 0.      </w:t>
-      </w:r>
-      <w:proofErr w:type="gramStart"/>
-      <w:r>
-        <w:t xml:space="preserve">  ]</w:t>
-      </w:r>
-      <w:proofErr w:type="gramEnd"/>
+        <w:t xml:space="preserve"> 0.        ]</w:t>
+      </w:r>
     </w:p>
     <w:p>
       <w:r>
@@ -4742,7 +4812,6 @@
           <w:b/>
           <w:bCs/>
         </w:rPr>
-        <w:lastRenderedPageBreak/>
         <w:t>Augmentation</w:t>
       </w:r>
       <w:proofErr w:type="spellEnd"/>

</xml_diff>